<commit_message>
adding CLIP notebook updating ai reality reflection workshop
</commit_message>
<xml_diff>
--- a/orientation_startsemester/AI Reality Reflection Workshop.docx
+++ b/orientation_startsemester/AI Reality Reflection Workshop.docx
@@ -20,7 +20,15 @@
     </w:p>
     <w:p>
       <w:r>
-        <w:t>Explore what working in AI really involves, beyond the hype, and reflect on whether AI aligns with your interests, skills, and career goals. You will use 10 facts about AI to research real-world examples, analyze them, and create a creative narrative.</w:t>
+        <w:t xml:space="preserve">Explore what working in AI really involves, beyond the hype, and reflect on whether AI aligns with your interests, skills, and career goals. You will use 10 facts about AI to research real-world examples, </w:t>
+      </w:r>
+      <w:proofErr w:type="spellStart"/>
+      <w:r>
+        <w:t>analyze</w:t>
+      </w:r>
+      <w:proofErr w:type="spellEnd"/>
+      <w:r>
+        <w:t xml:space="preserve"> them, and create a creative narrative.</w:t>
       </w:r>
     </w:p>
     <w:p/>
@@ -167,8 +175,13 @@
         <w:t>Individual:</w:t>
       </w:r>
       <w:r>
-        <w:t xml:space="preserve"> Personal reflection summarizing insights about AI work and personal fit (to include in your Portflow</w:t>
-      </w:r>
+        <w:t xml:space="preserve"> Personal reflection summarizing insights about AI work and personal fit (to include in your </w:t>
+      </w:r>
+      <w:proofErr w:type="spellStart"/>
+      <w:r>
+        <w:t>Portflow</w:t>
+      </w:r>
+      <w:proofErr w:type="spellEnd"/>
       <w:r>
         <w:t xml:space="preserve"> for LO1 Orientation</w:t>
       </w:r>
@@ -610,7 +623,15 @@
         <w:t>Fact 1:</w:t>
       </w:r>
       <w:r>
-        <w:t xml:space="preserve"> 80-20 Rule – Most AI work is data cleaning, labeling, and pipeline management; only a small portion is writing models.</w:t>
+        <w:t xml:space="preserve"> 80-20 Rule – Most AI work is data cleaning, </w:t>
+      </w:r>
+      <w:proofErr w:type="spellStart"/>
+      <w:r>
+        <w:t>labeling</w:t>
+      </w:r>
+      <w:proofErr w:type="spellEnd"/>
+      <w:r>
+        <w:t>, and pipeline management; only a small portion is writing models.</w:t>
       </w:r>
     </w:p>
     <w:p>
@@ -628,7 +649,15 @@
         <w:t>Fact 2:</w:t>
       </w:r>
       <w:r>
-        <w:t xml:space="preserve"> AI is rarely fully automated – Humans are needed for monitoring, labeling, validating, and interpreting results (</w:t>
+        <w:t xml:space="preserve"> AI is rarely fully automated – Humans are needed for monitoring, </w:t>
+      </w:r>
+      <w:proofErr w:type="spellStart"/>
+      <w:r>
+        <w:t>labeling</w:t>
+      </w:r>
+      <w:proofErr w:type="spellEnd"/>
+      <w:r>
+        <w:t>, validating, and interpreting results (</w:t>
       </w:r>
       <w:r>
         <w:rPr>
@@ -801,6 +830,43 @@
       <w:r>
         <w:t xml:space="preserve"> need one from each group.</w:t>
       </w:r>
+    </w:p>
+    <w:p/>
+    <w:p>
+      <w:r>
+        <w:t>Sources:</w:t>
+      </w:r>
+    </w:p>
+    <w:p/>
+    <w:p>
+      <w:hyperlink r:id="rId5" w:history="1">
+        <w:r>
+          <w:rPr>
+            <w:rStyle w:val="Hyperlink"/>
+          </w:rPr>
+          <w:t>Hidden Technical Debt in Machine Learning Systems</w:t>
+        </w:r>
+      </w:hyperlink>
+    </w:p>
+    <w:p>
+      <w:hyperlink r:id="rId6" w:history="1">
+        <w:r>
+          <w:rPr>
+            <w:rStyle w:val="Hyperlink"/>
+          </w:rPr>
+          <w:t>The Humans Working Behind the AI Curtain</w:t>
+        </w:r>
+      </w:hyperlink>
+    </w:p>
+    <w:p>
+      <w:hyperlink r:id="rId7" w:history="1">
+        <w:r>
+          <w:rPr>
+            <w:rStyle w:val="Hyperlink"/>
+          </w:rPr>
+          <w:t>Human-in-the-loop AI balances automation and accountability - Trilateral Research</w:t>
+        </w:r>
+      </w:hyperlink>
     </w:p>
     <w:p/>
     <w:sectPr>
@@ -4733,7 +4799,6 @@
   <w:style w:type="character" w:default="1" w:styleId="DefaultParagraphFont">
     <w:name w:val="Default Paragraph Font"/>
     <w:uiPriority w:val="1"/>
-    <w:semiHidden/>
     <w:unhideWhenUsed/>
   </w:style>
   <w:style w:type="table" w:default="1" w:styleId="TableNormal">
@@ -5047,6 +5112,29 @@
       <w:spacing w:val="5"/>
     </w:rPr>
   </w:style>
+  <w:style w:type="character" w:styleId="Hyperlink">
+    <w:name w:val="Hyperlink"/>
+    <w:basedOn w:val="DefaultParagraphFont"/>
+    <w:uiPriority w:val="99"/>
+    <w:unhideWhenUsed/>
+    <w:rsid w:val="004E61EE"/>
+    <w:rPr>
+      <w:color w:val="467886" w:themeColor="hyperlink"/>
+      <w:u w:val="single"/>
+    </w:rPr>
+  </w:style>
+  <w:style w:type="character" w:styleId="UnresolvedMention">
+    <w:name w:val="Unresolved Mention"/>
+    <w:basedOn w:val="DefaultParagraphFont"/>
+    <w:uiPriority w:val="99"/>
+    <w:semiHidden/>
+    <w:unhideWhenUsed/>
+    <w:rsid w:val="004E61EE"/>
+    <w:rPr>
+      <w:color w:val="605E5C"/>
+      <w:shd w:val="clear" w:color="auto" w:fill="E1DFDD"/>
+    </w:rPr>
+  </w:style>
 </w:styles>
 </file>
 

</xml_diff>